<commit_message>
ass1: add skeleton for report and deep-dive at passing angles for passing networks
</commit_message>
<xml_diff>
--- a/Projects/4UppsalaMMS/1_PlottingActions/1_Plotting_Actions_Yash_Karle.docx
+++ b/Projects/4UppsalaMMS/1_PlottingActions/1_Plotting_Actions_Yash_Karle.docx
@@ -3,8 +3,509 @@
 <w:document xmlns:wpc="http://schemas.microsoft.com/office/word/2010/wordprocessingCanvas" xmlns:cx="http://schemas.microsoft.com/office/drawing/2014/chartex" xmlns:cx1="http://schemas.microsoft.com/office/drawing/2015/9/8/chartex" xmlns:cx2="http://schemas.microsoft.com/office/drawing/2015/10/21/chartex" xmlns:cx3="http://schemas.microsoft.com/office/drawing/2016/5/9/chartex" xmlns:cx4="http://schemas.microsoft.com/office/drawing/2016/5/10/chartex" xmlns:cx5="http://schemas.microsoft.com/office/drawing/2016/5/11/chartex" xmlns:cx6="http://schemas.microsoft.com/office/drawing/2016/5/12/chartex" xmlns:cx7="http://schemas.microsoft.com/office/drawing/2016/5/13/chartex" xmlns:cx8="http://schemas.microsoft.com/office/drawing/2016/5/14/chartex" xmlns:mc="http://schemas.openxmlformats.org/markup-compatibility/2006" xmlns:aink="http://schemas.microsoft.com/office/drawing/2016/ink" xmlns:am3d="http://schemas.microsoft.com/office/drawing/2017/model3d" xmlns:o="urn:schemas-microsoft-com:office:office" xmlns:r="http://schemas.openxmlformats.org/officeDocument/2006/relationships" xmlns:m="http://schemas.openxmlformats.org/officeDocument/2006/math" xmlns:v="urn:schemas-microsoft-com:vml" xmlns:wp14="http://schemas.microsoft.com/office/word/2010/wordprocessingDrawing" xmlns:wp="http://schemas.openxmlformats.org/drawingml/2006/wordprocessingDrawing" xmlns:w10="urn:schemas-microsoft-com:office:word" xmlns:w="http://schemas.openxmlformats.org/wordprocessingml/2006/main" xmlns:w14="http://schemas.microsoft.com/office/word/2010/wordml" xmlns:w15="http://schemas.microsoft.com/office/word/2012/wordml" xmlns:w16cid="http://schemas.microsoft.com/office/word/2016/wordml/cid" xmlns:w16se="http://schemas.microsoft.com/office/word/2015/wordml/symex" xmlns:wpg="http://schemas.microsoft.com/office/word/2010/wordprocessingGroup" xmlns:wpi="http://schemas.microsoft.com/office/word/2010/wordprocessingInk" xmlns:wne="http://schemas.microsoft.com/office/word/2006/wordml" xmlns:wps="http://schemas.microsoft.com/office/word/2010/wordprocessingShape" mc:Ignorable="w14 w15 w16se w16cid wp14">
   <w:body>
     <w:p>
+      <w:pPr>
+        <w:rPr>
+          <w:lang w:val="en-US"/>
+        </w:rPr>
+      </w:pPr>
+      <w:r>
+        <w:rPr>
+          <w:lang w:val="en-US"/>
+        </w:rPr>
+        <w:t>Men’s Euros 2020</w:t>
+      </w:r>
+    </w:p>
+    <w:p>
+      <w:pPr>
+        <w:rPr>
+          <w:lang w:val="en-US"/>
+        </w:rPr>
+      </w:pPr>
+      <w:r>
+        <w:rPr>
+          <w:lang w:val="en-US"/>
+        </w:rPr>
+        <w:t>Player Analysis: Jorginho</w:t>
+      </w:r>
+      <w:r>
+        <w:rPr>
+          <w:lang w:val="en-US"/>
+        </w:rPr>
+        <w:t xml:space="preserve"> (CM)</w:t>
+      </w:r>
+      <w:r>
+        <w:rPr>
+          <w:lang w:val="en-US"/>
+        </w:rPr>
+        <w:t>, Italy</w:t>
+      </w:r>
+    </w:p>
+    <w:p>
+      <w:pPr>
+        <w:rPr>
+          <w:lang w:val="en-US"/>
+        </w:rPr>
+      </w:pPr>
+    </w:p>
+    <w:p>
+      <w:pPr>
+        <w:rPr>
+          <w:lang w:val="en-US"/>
+        </w:rPr>
+      </w:pPr>
+      <w:r>
+        <w:rPr>
+          <w:lang w:val="en-US"/>
+        </w:rPr>
+        <w:t>Matches clusters:</w:t>
+      </w:r>
+    </w:p>
+    <w:p>
+      <w:pPr>
+        <w:pStyle w:val="ListParagraph"/>
+        <w:numPr>
+          <w:ilvl w:val="0"/>
+          <w:numId w:val="3"/>
+        </w:numPr>
+        <w:rPr>
+          <w:lang w:val="en-US"/>
+        </w:rPr>
+      </w:pPr>
+      <w:r>
+        <w:rPr>
+          <w:lang w:val="en-US"/>
+        </w:rPr>
+        <w:t>Dominated possession</w:t>
+      </w:r>
+      <w:r>
+        <w:rPr>
+          <w:lang w:val="en-US"/>
+        </w:rPr>
+        <w:t>: Turkey (64%,616), Wales (70%,595)</w:t>
+      </w:r>
+      <w:r>
+        <w:rPr>
+          <w:lang w:val="en-US"/>
+        </w:rPr>
+        <w:t>, England (</w:t>
+      </w:r>
+      <w:r>
+        <w:rPr>
+          <w:lang w:val="en-US"/>
+        </w:rPr>
+        <w:t>66%,820</w:t>
+      </w:r>
+      <w:r>
+        <w:rPr>
+          <w:lang w:val="en-US"/>
+        </w:rPr>
+        <w:t>)</w:t>
+      </w:r>
+    </w:p>
+    <w:p>
+      <w:pPr>
+        <w:pStyle w:val="ListParagraph"/>
+        <w:numPr>
+          <w:ilvl w:val="0"/>
+          <w:numId w:val="3"/>
+        </w:numPr>
+        <w:rPr>
+          <w:lang w:val="en-US"/>
+        </w:rPr>
+      </w:pPr>
+      <w:r>
+        <w:rPr>
+          <w:lang w:val="en-US"/>
+        </w:rPr>
+        <w:t xml:space="preserve">Evenly contested: </w:t>
+      </w:r>
+      <w:r>
+        <w:rPr>
+          <w:lang w:val="en-US"/>
+        </w:rPr>
+        <w:t>Switzerland (49%,527),</w:t>
+      </w:r>
+      <w:r>
+        <w:rPr>
+          <w:lang w:val="en-US"/>
+        </w:rPr>
+        <w:t xml:space="preserve"> Austria (52%,668)</w:t>
+      </w:r>
+      <w:r>
+        <w:rPr>
+          <w:lang w:val="en-US"/>
+        </w:rPr>
+        <w:t>, Belgium (</w:t>
+      </w:r>
+      <w:r>
+        <w:rPr>
+          <w:lang w:val="en-US"/>
+        </w:rPr>
+        <w:t>54%,533</w:t>
+      </w:r>
+      <w:r>
+        <w:rPr>
+          <w:lang w:val="en-US"/>
+        </w:rPr>
+        <w:t>)</w:t>
+      </w:r>
+    </w:p>
+    <w:p>
+      <w:pPr>
+        <w:pStyle w:val="ListParagraph"/>
+        <w:numPr>
+          <w:ilvl w:val="0"/>
+          <w:numId w:val="3"/>
+        </w:numPr>
+        <w:rPr>
+          <w:lang w:val="en-US"/>
+        </w:rPr>
+      </w:pPr>
+      <w:r>
+        <w:rPr>
+          <w:lang w:val="en-US"/>
+        </w:rPr>
+        <w:t>L</w:t>
+      </w:r>
+      <w:r>
+        <w:rPr>
+          <w:lang w:val="en-US"/>
+        </w:rPr>
+        <w:t>ow block: Spain</w:t>
+      </w:r>
+      <w:r>
+        <w:rPr>
+          <w:lang w:val="en-US"/>
+        </w:rPr>
+        <w:t xml:space="preserve"> (29%,387)</w:t>
+      </w:r>
+    </w:p>
+    <w:p>
+      <w:pPr>
+        <w:rPr>
+          <w:lang w:val="en-US"/>
+        </w:rPr>
+      </w:pPr>
+    </w:p>
+    <w:p>
+      <w:pPr>
+        <w:rPr>
+          <w:lang w:val="en-US"/>
+        </w:rPr>
+      </w:pPr>
+      <w:r>
+        <w:rPr>
+          <w:lang w:val="en-US"/>
+        </w:rPr>
+        <w:t>Pre-meditated attributes of the player:</w:t>
+      </w:r>
+    </w:p>
+    <w:p>
+      <w:pPr>
+        <w:pStyle w:val="ListParagraph"/>
+        <w:numPr>
+          <w:ilvl w:val="0"/>
+          <w:numId w:val="1"/>
+        </w:numPr>
+        <w:rPr>
+          <w:lang w:val="en-US"/>
+        </w:rPr>
+      </w:pPr>
+      <w:r>
+        <w:rPr>
+          <w:lang w:val="en-US"/>
+        </w:rPr>
+        <w:t>Central pivot (</w:t>
+      </w:r>
+      <w:r>
+        <w:rPr>
+          <w:lang w:val="en-US"/>
+        </w:rPr>
+        <w:t>compare and contrast</w:t>
+      </w:r>
+      <w:r>
+        <w:rPr>
+          <w:lang w:val="en-US"/>
+        </w:rPr>
+        <w:t xml:space="preserve"> with Pirlo</w:t>
+      </w:r>
+      <w:r>
+        <w:rPr>
+          <w:lang w:val="en-US"/>
+        </w:rPr>
+        <w:t xml:space="preserve"> playing for the Azzurri</w:t>
+      </w:r>
+      <w:r>
+        <w:rPr>
+          <w:lang w:val="en-US"/>
+        </w:rPr>
+        <w:t>)</w:t>
+      </w:r>
+    </w:p>
+    <w:p>
+      <w:pPr>
+        <w:pStyle w:val="ListParagraph"/>
+        <w:numPr>
+          <w:ilvl w:val="0"/>
+          <w:numId w:val="1"/>
+        </w:numPr>
+        <w:rPr>
+          <w:lang w:val="en-US"/>
+        </w:rPr>
+      </w:pPr>
+      <w:r>
+        <w:rPr>
+          <w:lang w:val="en-US"/>
+        </w:rPr>
+        <w:t>Passing between lines (</w:t>
+      </w:r>
+      <w:r>
+        <w:rPr>
+          <w:lang w:val="en-US"/>
+        </w:rPr>
+        <w:t xml:space="preserve">proportion of danger passes? </w:t>
+      </w:r>
+      <w:r>
+        <w:rPr>
+          <w:lang w:val="en-US"/>
+        </w:rPr>
+        <w:t>keeps it ticking</w:t>
+      </w:r>
+      <w:r>
+        <w:rPr>
+          <w:lang w:val="en-US"/>
+        </w:rPr>
+        <w:t xml:space="preserve"> in terms of passing tempo</w:t>
+      </w:r>
+      <w:r>
+        <w:rPr>
+          <w:lang w:val="en-US"/>
+        </w:rPr>
+        <w:t xml:space="preserve"> when having lengthy spells of possession</w:t>
+      </w:r>
+      <w:r>
+        <w:rPr>
+          <w:lang w:val="en-US"/>
+        </w:rPr>
+        <w:t>)</w:t>
+      </w:r>
+    </w:p>
+    <w:p>
+      <w:pPr>
+        <w:pStyle w:val="ListParagraph"/>
+        <w:numPr>
+          <w:ilvl w:val="0"/>
+          <w:numId w:val="1"/>
+        </w:numPr>
+        <w:rPr>
+          <w:lang w:val="en-US"/>
+        </w:rPr>
+      </w:pPr>
+      <w:r>
+        <w:rPr>
+          <w:lang w:val="en-US"/>
+        </w:rPr>
+        <w:t xml:space="preserve">Passing </w:t>
+      </w:r>
+      <w:r>
+        <w:rPr>
+          <w:lang w:val="en-US"/>
+        </w:rPr>
+        <w:t>sideward/</w:t>
+      </w:r>
+      <w:r>
+        <w:rPr>
+          <w:lang w:val="en-US"/>
+        </w:rPr>
+        <w:t>backwards</w:t>
+      </w:r>
+      <w:r>
+        <w:rPr>
+          <w:lang w:val="en-US"/>
+        </w:rPr>
+        <w:t xml:space="preserve"> (</w:t>
+      </w:r>
+      <w:r>
+        <w:rPr>
+          <w:lang w:val="en-US"/>
+        </w:rPr>
+        <w:t xml:space="preserve">partnership with Verratti? </w:t>
+      </w:r>
+      <w:r>
+        <w:rPr>
+          <w:lang w:val="en-US"/>
+        </w:rPr>
+        <w:t>counterintuitive but opens spaces for teammates to progress</w:t>
+      </w:r>
+      <w:r>
+        <w:rPr>
+          <w:lang w:val="en-US"/>
+        </w:rPr>
+        <w:t xml:space="preserve"> and create high SCA passes</w:t>
+      </w:r>
+      <w:r>
+        <w:rPr>
+          <w:lang w:val="en-US"/>
+        </w:rPr>
+        <w:t>)</w:t>
+      </w:r>
+    </w:p>
+    <w:p>
+      <w:pPr>
+        <w:rPr>
+          <w:lang w:val="en-US"/>
+        </w:rPr>
+      </w:pPr>
+    </w:p>
+    <w:p>
+      <w:pPr>
+        <w:rPr>
+          <w:lang w:val="en-US"/>
+        </w:rPr>
+      </w:pPr>
+      <w:r>
+        <w:rPr>
+          <w:lang w:val="en-US"/>
+        </w:rPr>
+        <w:t>Questions to be answered using plots:</w:t>
+      </w:r>
+    </w:p>
+    <w:p>
+      <w:pPr>
+        <w:numPr>
+          <w:ilvl w:val="0"/>
+          <w:numId w:val="4"/>
+        </w:numPr>
+        <w:tabs>
+          <w:tab w:val="num" w:pos="720"/>
+        </w:tabs>
+      </w:pPr>
+      <w:r>
+        <w:t>Which players are central to their attacking build-up?</w:t>
+      </w:r>
+    </w:p>
+    <w:p>
+      <w:pPr>
+        <w:numPr>
+          <w:ilvl w:val="0"/>
+          <w:numId w:val="4"/>
+        </w:numPr>
+        <w:tabs>
+          <w:tab w:val="num" w:pos="720"/>
+        </w:tabs>
+      </w:pPr>
+      <w:r>
+        <w:t>Are there particularly dangerous partnerships we should aim to break down during their attacking build-up?</w:t>
+      </w:r>
+    </w:p>
+    <w:p>
+      <w:pPr>
+        <w:rPr>
+          <w:lang w:val="en-US"/>
+        </w:rPr>
+      </w:pPr>
+    </w:p>
+    <w:p>
+      <w:pPr>
+        <w:rPr>
+          <w:lang w:val="en-US"/>
+        </w:rPr>
+      </w:pPr>
+    </w:p>
+    <w:p>
+      <w:pPr>
+        <w:rPr>
+          <w:lang w:val="en-US"/>
+        </w:rPr>
+      </w:pPr>
+      <w:r>
+        <w:rPr>
+          <w:lang w:val="en-US"/>
+        </w:rPr>
+        <w:t>Visualizations:</w:t>
+      </w:r>
+    </w:p>
+    <w:p>
+      <w:pPr>
+        <w:pStyle w:val="ListParagraph"/>
+        <w:numPr>
+          <w:ilvl w:val="0"/>
+          <w:numId w:val="2"/>
+        </w:numPr>
+        <w:rPr>
+          <w:lang w:val="en-US"/>
+        </w:rPr>
+      </w:pPr>
+      <w:r>
+        <w:rPr>
+          <w:lang w:val="en-US"/>
+        </w:rPr>
+        <w:t>Pass maps (contribution to build-up, danger passes</w:t>
+      </w:r>
+      <w:r>
+        <w:rPr>
+          <w:lang w:val="en-US"/>
+        </w:rPr>
+        <w:t xml:space="preserve">, </w:t>
+      </w:r>
+      <w:r>
+        <w:rPr>
+          <w:lang w:val="en-US"/>
+        </w:rPr>
+        <w:t>clusters based on angle, distance)</w:t>
+      </w:r>
+    </w:p>
+    <w:p>
+      <w:pPr>
+        <w:pStyle w:val="ListParagraph"/>
+        <w:numPr>
+          <w:ilvl w:val="0"/>
+          <w:numId w:val="2"/>
+        </w:numPr>
+        <w:rPr>
+          <w:lang w:val="en-US"/>
+        </w:rPr>
+      </w:pPr>
+      <w:r>
+        <w:rPr>
+          <w:lang w:val="en-US"/>
+        </w:rPr>
+        <w:t xml:space="preserve">Passing network </w:t>
+      </w:r>
+      <w:r>
+        <w:rPr>
+          <w:lang w:val="en-US"/>
+        </w:rPr>
+        <w:t>(</w:t>
+      </w:r>
+      <w:r>
+        <w:rPr>
+          <w:lang w:val="en-US"/>
+        </w:rPr>
+        <w:t>orchestrating possessio</w:t>
+      </w:r>
+      <w:r>
+        <w:rPr>
+          <w:lang w:val="en-US"/>
+        </w:rPr>
+        <w:t>n, centrality metric)</w:t>
+      </w:r>
       <w:bookmarkStart w:id="0" w:name="_GoBack"/>
       <w:bookmarkEnd w:id="0"/>
+    </w:p>
+    <w:p>
+      <w:pPr>
+        <w:rPr>
+          <w:lang w:val="en-US"/>
+        </w:rPr>
+      </w:pPr>
+    </w:p>
+    <w:p>
+      <w:pPr>
+        <w:rPr>
+          <w:lang w:val="en-US"/>
+        </w:rPr>
+      </w:pPr>
     </w:p>
     <w:sectPr>
       <w:pgSz w:w="11900" w:h="16840"/>
@@ -14,6 +515,482 @@
     </w:sectPr>
   </w:body>
 </w:document>
+</file>
+
+<file path=word/numbering.xml><?xml version="1.0" encoding="utf-8"?>
+<w:numbering xmlns:wpc="http://schemas.microsoft.com/office/word/2010/wordprocessingCanvas" xmlns:cx="http://schemas.microsoft.com/office/drawing/2014/chartex" xmlns:cx1="http://schemas.microsoft.com/office/drawing/2015/9/8/chartex" xmlns:cx2="http://schemas.microsoft.com/office/drawing/2015/10/21/chartex" xmlns:cx3="http://schemas.microsoft.com/office/drawing/2016/5/9/chartex" xmlns:cx4="http://schemas.microsoft.com/office/drawing/2016/5/10/chartex" xmlns:cx5="http://schemas.microsoft.com/office/drawing/2016/5/11/chartex" xmlns:cx6="http://schemas.microsoft.com/office/drawing/2016/5/12/chartex" xmlns:cx7="http://schemas.microsoft.com/office/drawing/2016/5/13/chartex" xmlns:cx8="http://schemas.microsoft.com/office/drawing/2016/5/14/chartex" xmlns:mc="http://schemas.openxmlformats.org/markup-compatibility/2006" xmlns:aink="http://schemas.microsoft.com/office/drawing/2016/ink" xmlns:am3d="http://schemas.microsoft.com/office/drawing/2017/model3d" xmlns:o="urn:schemas-microsoft-com:office:office" xmlns:r="http://schemas.openxmlformats.org/officeDocument/2006/relationships" xmlns:m="http://schemas.openxmlformats.org/officeDocument/2006/math" xmlns:v="urn:schemas-microsoft-com:vml" xmlns:wp14="http://schemas.microsoft.com/office/word/2010/wordprocessingDrawing" xmlns:wp="http://schemas.openxmlformats.org/drawingml/2006/wordprocessingDrawing" xmlns:w10="urn:schemas-microsoft-com:office:word" xmlns:w="http://schemas.openxmlformats.org/wordprocessingml/2006/main" xmlns:w14="http://schemas.microsoft.com/office/word/2010/wordml" xmlns:w15="http://schemas.microsoft.com/office/word/2012/wordml" xmlns:w16cid="http://schemas.microsoft.com/office/word/2016/wordml/cid" xmlns:w16se="http://schemas.microsoft.com/office/word/2015/wordml/symex" xmlns:wpg="http://schemas.microsoft.com/office/word/2010/wordprocessingGroup" xmlns:wpi="http://schemas.microsoft.com/office/word/2010/wordprocessingInk" xmlns:wne="http://schemas.microsoft.com/office/word/2006/wordml" xmlns:wps="http://schemas.microsoft.com/office/word/2010/wordprocessingShape" mc:Ignorable="w14 w15 w16se w16cid wp14">
+  <w:abstractNum w:abstractNumId="0" w15:restartNumberingAfterBreak="0">
+    <w:nsid w:val="0897382C"/>
+    <w:multiLevelType w:val="hybridMultilevel"/>
+    <w:tmpl w:val="CC2A1F62"/>
+    <w:lvl w:ilvl="0" w:tplc="0409000F">
+      <w:start w:val="1"/>
+      <w:numFmt w:val="decimal"/>
+      <w:lvlText w:val="%1."/>
+      <w:lvlJc w:val="left"/>
+      <w:pPr>
+        <w:ind w:left="720" w:hanging="360"/>
+      </w:pPr>
+      <w:rPr>
+        <w:rFonts w:hint="default"/>
+      </w:rPr>
+    </w:lvl>
+    <w:lvl w:ilvl="1" w:tplc="04090019" w:tentative="1">
+      <w:start w:val="1"/>
+      <w:numFmt w:val="lowerLetter"/>
+      <w:lvlText w:val="%2."/>
+      <w:lvlJc w:val="left"/>
+      <w:pPr>
+        <w:ind w:left="1440" w:hanging="360"/>
+      </w:pPr>
+    </w:lvl>
+    <w:lvl w:ilvl="2" w:tplc="0409001B" w:tentative="1">
+      <w:start w:val="1"/>
+      <w:numFmt w:val="lowerRoman"/>
+      <w:lvlText w:val="%3."/>
+      <w:lvlJc w:val="right"/>
+      <w:pPr>
+        <w:ind w:left="2160" w:hanging="180"/>
+      </w:pPr>
+    </w:lvl>
+    <w:lvl w:ilvl="3" w:tplc="0409000F" w:tentative="1">
+      <w:start w:val="1"/>
+      <w:numFmt w:val="decimal"/>
+      <w:lvlText w:val="%4."/>
+      <w:lvlJc w:val="left"/>
+      <w:pPr>
+        <w:ind w:left="2880" w:hanging="360"/>
+      </w:pPr>
+    </w:lvl>
+    <w:lvl w:ilvl="4" w:tplc="04090019" w:tentative="1">
+      <w:start w:val="1"/>
+      <w:numFmt w:val="lowerLetter"/>
+      <w:lvlText w:val="%5."/>
+      <w:lvlJc w:val="left"/>
+      <w:pPr>
+        <w:ind w:left="3600" w:hanging="360"/>
+      </w:pPr>
+    </w:lvl>
+    <w:lvl w:ilvl="5" w:tplc="0409001B" w:tentative="1">
+      <w:start w:val="1"/>
+      <w:numFmt w:val="lowerRoman"/>
+      <w:lvlText w:val="%6."/>
+      <w:lvlJc w:val="right"/>
+      <w:pPr>
+        <w:ind w:left="4320" w:hanging="180"/>
+      </w:pPr>
+    </w:lvl>
+    <w:lvl w:ilvl="6" w:tplc="0409000F" w:tentative="1">
+      <w:start w:val="1"/>
+      <w:numFmt w:val="decimal"/>
+      <w:lvlText w:val="%7."/>
+      <w:lvlJc w:val="left"/>
+      <w:pPr>
+        <w:ind w:left="5040" w:hanging="360"/>
+      </w:pPr>
+    </w:lvl>
+    <w:lvl w:ilvl="7" w:tplc="04090019" w:tentative="1">
+      <w:start w:val="1"/>
+      <w:numFmt w:val="lowerLetter"/>
+      <w:lvlText w:val="%8."/>
+      <w:lvlJc w:val="left"/>
+      <w:pPr>
+        <w:ind w:left="5760" w:hanging="360"/>
+      </w:pPr>
+    </w:lvl>
+    <w:lvl w:ilvl="8" w:tplc="0409001B" w:tentative="1">
+      <w:start w:val="1"/>
+      <w:numFmt w:val="lowerRoman"/>
+      <w:lvlText w:val="%9."/>
+      <w:lvlJc w:val="right"/>
+      <w:pPr>
+        <w:ind w:left="6480" w:hanging="180"/>
+      </w:pPr>
+    </w:lvl>
+  </w:abstractNum>
+  <w:abstractNum w:abstractNumId="1" w15:restartNumberingAfterBreak="0">
+    <w:nsid w:val="288A69A8"/>
+    <w:multiLevelType w:val="hybridMultilevel"/>
+    <w:tmpl w:val="64A22838"/>
+    <w:lvl w:ilvl="0" w:tplc="74E617DA">
+      <w:numFmt w:val="bullet"/>
+      <w:lvlText w:val="-"/>
+      <w:lvlJc w:val="left"/>
+      <w:pPr>
+        <w:ind w:left="720" w:hanging="360"/>
+      </w:pPr>
+      <w:rPr>
+        <w:rFonts w:ascii="Times New Roman" w:eastAsia="Noto Sans CJK SC Regular" w:hAnsi="Times New Roman" w:cs="Times New Roman" w:hint="default"/>
+      </w:rPr>
+    </w:lvl>
+    <w:lvl w:ilvl="1" w:tplc="04090003" w:tentative="1">
+      <w:start w:val="1"/>
+      <w:numFmt w:val="bullet"/>
+      <w:lvlText w:val="o"/>
+      <w:lvlJc w:val="left"/>
+      <w:pPr>
+        <w:ind w:left="1440" w:hanging="360"/>
+      </w:pPr>
+      <w:rPr>
+        <w:rFonts w:ascii="Courier New" w:hAnsi="Courier New" w:cs="Courier New" w:hint="default"/>
+      </w:rPr>
+    </w:lvl>
+    <w:lvl w:ilvl="2" w:tplc="04090005" w:tentative="1">
+      <w:start w:val="1"/>
+      <w:numFmt w:val="bullet"/>
+      <w:lvlText w:val=""/>
+      <w:lvlJc w:val="left"/>
+      <w:pPr>
+        <w:ind w:left="2160" w:hanging="360"/>
+      </w:pPr>
+      <w:rPr>
+        <w:rFonts w:ascii="Wingdings" w:hAnsi="Wingdings" w:hint="default"/>
+      </w:rPr>
+    </w:lvl>
+    <w:lvl w:ilvl="3" w:tplc="04090001" w:tentative="1">
+      <w:start w:val="1"/>
+      <w:numFmt w:val="bullet"/>
+      <w:lvlText w:val=""/>
+      <w:lvlJc w:val="left"/>
+      <w:pPr>
+        <w:ind w:left="2880" w:hanging="360"/>
+      </w:pPr>
+      <w:rPr>
+        <w:rFonts w:ascii="Symbol" w:hAnsi="Symbol" w:hint="default"/>
+      </w:rPr>
+    </w:lvl>
+    <w:lvl w:ilvl="4" w:tplc="04090003" w:tentative="1">
+      <w:start w:val="1"/>
+      <w:numFmt w:val="bullet"/>
+      <w:lvlText w:val="o"/>
+      <w:lvlJc w:val="left"/>
+      <w:pPr>
+        <w:ind w:left="3600" w:hanging="360"/>
+      </w:pPr>
+      <w:rPr>
+        <w:rFonts w:ascii="Courier New" w:hAnsi="Courier New" w:cs="Courier New" w:hint="default"/>
+      </w:rPr>
+    </w:lvl>
+    <w:lvl w:ilvl="5" w:tplc="04090005" w:tentative="1">
+      <w:start w:val="1"/>
+      <w:numFmt w:val="bullet"/>
+      <w:lvlText w:val=""/>
+      <w:lvlJc w:val="left"/>
+      <w:pPr>
+        <w:ind w:left="4320" w:hanging="360"/>
+      </w:pPr>
+      <w:rPr>
+        <w:rFonts w:ascii="Wingdings" w:hAnsi="Wingdings" w:hint="default"/>
+      </w:rPr>
+    </w:lvl>
+    <w:lvl w:ilvl="6" w:tplc="04090001" w:tentative="1">
+      <w:start w:val="1"/>
+      <w:numFmt w:val="bullet"/>
+      <w:lvlText w:val=""/>
+      <w:lvlJc w:val="left"/>
+      <w:pPr>
+        <w:ind w:left="5040" w:hanging="360"/>
+      </w:pPr>
+      <w:rPr>
+        <w:rFonts w:ascii="Symbol" w:hAnsi="Symbol" w:hint="default"/>
+      </w:rPr>
+    </w:lvl>
+    <w:lvl w:ilvl="7" w:tplc="04090003" w:tentative="1">
+      <w:start w:val="1"/>
+      <w:numFmt w:val="bullet"/>
+      <w:lvlText w:val="o"/>
+      <w:lvlJc w:val="left"/>
+      <w:pPr>
+        <w:ind w:left="5760" w:hanging="360"/>
+      </w:pPr>
+      <w:rPr>
+        <w:rFonts w:ascii="Courier New" w:hAnsi="Courier New" w:cs="Courier New" w:hint="default"/>
+      </w:rPr>
+    </w:lvl>
+    <w:lvl w:ilvl="8" w:tplc="04090005" w:tentative="1">
+      <w:start w:val="1"/>
+      <w:numFmt w:val="bullet"/>
+      <w:lvlText w:val=""/>
+      <w:lvlJc w:val="left"/>
+      <w:pPr>
+        <w:ind w:left="6480" w:hanging="360"/>
+      </w:pPr>
+      <w:rPr>
+        <w:rFonts w:ascii="Wingdings" w:hAnsi="Wingdings" w:hint="default"/>
+      </w:rPr>
+    </w:lvl>
+  </w:abstractNum>
+  <w:abstractNum w:abstractNumId="2" w15:restartNumberingAfterBreak="0">
+    <w:nsid w:val="45157CFE"/>
+    <w:multiLevelType w:val="multilevel"/>
+    <w:tmpl w:val="BA061A88"/>
+    <w:lvl w:ilvl="0">
+      <w:numFmt w:val="bullet"/>
+      <w:lvlText w:val="-"/>
+      <w:lvlJc w:val="left"/>
+      <w:pPr>
+        <w:ind w:left="720" w:hanging="360"/>
+      </w:pPr>
+      <w:rPr>
+        <w:rFonts w:ascii="Times New Roman" w:eastAsia="Noto Sans CJK SC Regular" w:hAnsi="Times New Roman" w:cs="Times New Roman" w:hint="default"/>
+        <w:sz w:val="20"/>
+      </w:rPr>
+    </w:lvl>
+    <w:lvl w:ilvl="1" w:tentative="1">
+      <w:start w:val="1"/>
+      <w:numFmt w:val="bullet"/>
+      <w:lvlText w:val="o"/>
+      <w:lvlJc w:val="left"/>
+      <w:pPr>
+        <w:tabs>
+          <w:tab w:val="num" w:pos="1440"/>
+        </w:tabs>
+        <w:ind w:left="1440" w:hanging="360"/>
+      </w:pPr>
+      <w:rPr>
+        <w:rFonts w:ascii="Courier New" w:hAnsi="Courier New" w:hint="default"/>
+        <w:sz w:val="20"/>
+      </w:rPr>
+    </w:lvl>
+    <w:lvl w:ilvl="2" w:tentative="1">
+      <w:start w:val="1"/>
+      <w:numFmt w:val="bullet"/>
+      <w:lvlText w:val="o"/>
+      <w:lvlJc w:val="left"/>
+      <w:pPr>
+        <w:tabs>
+          <w:tab w:val="num" w:pos="2160"/>
+        </w:tabs>
+        <w:ind w:left="2160" w:hanging="360"/>
+      </w:pPr>
+      <w:rPr>
+        <w:rFonts w:ascii="Courier New" w:hAnsi="Courier New" w:hint="default"/>
+        <w:sz w:val="20"/>
+      </w:rPr>
+    </w:lvl>
+    <w:lvl w:ilvl="3" w:tentative="1">
+      <w:start w:val="1"/>
+      <w:numFmt w:val="bullet"/>
+      <w:lvlText w:val="o"/>
+      <w:lvlJc w:val="left"/>
+      <w:pPr>
+        <w:tabs>
+          <w:tab w:val="num" w:pos="2880"/>
+        </w:tabs>
+        <w:ind w:left="2880" w:hanging="360"/>
+      </w:pPr>
+      <w:rPr>
+        <w:rFonts w:ascii="Courier New" w:hAnsi="Courier New" w:hint="default"/>
+        <w:sz w:val="20"/>
+      </w:rPr>
+    </w:lvl>
+    <w:lvl w:ilvl="4" w:tentative="1">
+      <w:start w:val="1"/>
+      <w:numFmt w:val="bullet"/>
+      <w:lvlText w:val="o"/>
+      <w:lvlJc w:val="left"/>
+      <w:pPr>
+        <w:tabs>
+          <w:tab w:val="num" w:pos="3600"/>
+        </w:tabs>
+        <w:ind w:left="3600" w:hanging="360"/>
+      </w:pPr>
+      <w:rPr>
+        <w:rFonts w:ascii="Courier New" w:hAnsi="Courier New" w:hint="default"/>
+        <w:sz w:val="20"/>
+      </w:rPr>
+    </w:lvl>
+    <w:lvl w:ilvl="5" w:tentative="1">
+      <w:start w:val="1"/>
+      <w:numFmt w:val="bullet"/>
+      <w:lvlText w:val="o"/>
+      <w:lvlJc w:val="left"/>
+      <w:pPr>
+        <w:tabs>
+          <w:tab w:val="num" w:pos="4320"/>
+        </w:tabs>
+        <w:ind w:left="4320" w:hanging="360"/>
+      </w:pPr>
+      <w:rPr>
+        <w:rFonts w:ascii="Courier New" w:hAnsi="Courier New" w:hint="default"/>
+        <w:sz w:val="20"/>
+      </w:rPr>
+    </w:lvl>
+    <w:lvl w:ilvl="6" w:tentative="1">
+      <w:start w:val="1"/>
+      <w:numFmt w:val="bullet"/>
+      <w:lvlText w:val="o"/>
+      <w:lvlJc w:val="left"/>
+      <w:pPr>
+        <w:tabs>
+          <w:tab w:val="num" w:pos="5040"/>
+        </w:tabs>
+        <w:ind w:left="5040" w:hanging="360"/>
+      </w:pPr>
+      <w:rPr>
+        <w:rFonts w:ascii="Courier New" w:hAnsi="Courier New" w:hint="default"/>
+        <w:sz w:val="20"/>
+      </w:rPr>
+    </w:lvl>
+    <w:lvl w:ilvl="7" w:tentative="1">
+      <w:start w:val="1"/>
+      <w:numFmt w:val="bullet"/>
+      <w:lvlText w:val="o"/>
+      <w:lvlJc w:val="left"/>
+      <w:pPr>
+        <w:tabs>
+          <w:tab w:val="num" w:pos="5760"/>
+        </w:tabs>
+        <w:ind w:left="5760" w:hanging="360"/>
+      </w:pPr>
+      <w:rPr>
+        <w:rFonts w:ascii="Courier New" w:hAnsi="Courier New" w:hint="default"/>
+        <w:sz w:val="20"/>
+      </w:rPr>
+    </w:lvl>
+    <w:lvl w:ilvl="8" w:tentative="1">
+      <w:start w:val="1"/>
+      <w:numFmt w:val="bullet"/>
+      <w:lvlText w:val="o"/>
+      <w:lvlJc w:val="left"/>
+      <w:pPr>
+        <w:tabs>
+          <w:tab w:val="num" w:pos="6480"/>
+        </w:tabs>
+        <w:ind w:left="6480" w:hanging="360"/>
+      </w:pPr>
+      <w:rPr>
+        <w:rFonts w:ascii="Courier New" w:hAnsi="Courier New" w:hint="default"/>
+        <w:sz w:val="20"/>
+      </w:rPr>
+    </w:lvl>
+  </w:abstractNum>
+  <w:abstractNum w:abstractNumId="3" w15:restartNumberingAfterBreak="0">
+    <w:nsid w:val="521E1D0D"/>
+    <w:multiLevelType w:val="hybridMultilevel"/>
+    <w:tmpl w:val="45FE7A22"/>
+    <w:lvl w:ilvl="0" w:tplc="571A05E4">
+      <w:start w:val="1"/>
+      <w:numFmt w:val="bullet"/>
+      <w:lvlText w:val="-"/>
+      <w:lvlJc w:val="left"/>
+      <w:pPr>
+        <w:ind w:left="720" w:hanging="360"/>
+      </w:pPr>
+      <w:rPr>
+        <w:rFonts w:ascii="Times New Roman" w:eastAsia="Noto Sans CJK SC Regular" w:hAnsi="Times New Roman" w:cs="Times New Roman" w:hint="default"/>
+      </w:rPr>
+    </w:lvl>
+    <w:lvl w:ilvl="1" w:tplc="04090003" w:tentative="1">
+      <w:start w:val="1"/>
+      <w:numFmt w:val="bullet"/>
+      <w:lvlText w:val="o"/>
+      <w:lvlJc w:val="left"/>
+      <w:pPr>
+        <w:ind w:left="1440" w:hanging="360"/>
+      </w:pPr>
+      <w:rPr>
+        <w:rFonts w:ascii="Courier New" w:hAnsi="Courier New" w:cs="Courier New" w:hint="default"/>
+      </w:rPr>
+    </w:lvl>
+    <w:lvl w:ilvl="2" w:tplc="04090005" w:tentative="1">
+      <w:start w:val="1"/>
+      <w:numFmt w:val="bullet"/>
+      <w:lvlText w:val=""/>
+      <w:lvlJc w:val="left"/>
+      <w:pPr>
+        <w:ind w:left="2160" w:hanging="360"/>
+      </w:pPr>
+      <w:rPr>
+        <w:rFonts w:ascii="Wingdings" w:hAnsi="Wingdings" w:hint="default"/>
+      </w:rPr>
+    </w:lvl>
+    <w:lvl w:ilvl="3" w:tplc="04090001" w:tentative="1">
+      <w:start w:val="1"/>
+      <w:numFmt w:val="bullet"/>
+      <w:lvlText w:val=""/>
+      <w:lvlJc w:val="left"/>
+      <w:pPr>
+        <w:ind w:left="2880" w:hanging="360"/>
+      </w:pPr>
+      <w:rPr>
+        <w:rFonts w:ascii="Symbol" w:hAnsi="Symbol" w:hint="default"/>
+      </w:rPr>
+    </w:lvl>
+    <w:lvl w:ilvl="4" w:tplc="04090003" w:tentative="1">
+      <w:start w:val="1"/>
+      <w:numFmt w:val="bullet"/>
+      <w:lvlText w:val="o"/>
+      <w:lvlJc w:val="left"/>
+      <w:pPr>
+        <w:ind w:left="3600" w:hanging="360"/>
+      </w:pPr>
+      <w:rPr>
+        <w:rFonts w:ascii="Courier New" w:hAnsi="Courier New" w:cs="Courier New" w:hint="default"/>
+      </w:rPr>
+    </w:lvl>
+    <w:lvl w:ilvl="5" w:tplc="04090005" w:tentative="1">
+      <w:start w:val="1"/>
+      <w:numFmt w:val="bullet"/>
+      <w:lvlText w:val=""/>
+      <w:lvlJc w:val="left"/>
+      <w:pPr>
+        <w:ind w:left="4320" w:hanging="360"/>
+      </w:pPr>
+      <w:rPr>
+        <w:rFonts w:ascii="Wingdings" w:hAnsi="Wingdings" w:hint="default"/>
+      </w:rPr>
+    </w:lvl>
+    <w:lvl w:ilvl="6" w:tplc="04090001" w:tentative="1">
+      <w:start w:val="1"/>
+      <w:numFmt w:val="bullet"/>
+      <w:lvlText w:val=""/>
+      <w:lvlJc w:val="left"/>
+      <w:pPr>
+        <w:ind w:left="5040" w:hanging="360"/>
+      </w:pPr>
+      <w:rPr>
+        <w:rFonts w:ascii="Symbol" w:hAnsi="Symbol" w:hint="default"/>
+      </w:rPr>
+    </w:lvl>
+    <w:lvl w:ilvl="7" w:tplc="04090003" w:tentative="1">
+      <w:start w:val="1"/>
+      <w:numFmt w:val="bullet"/>
+      <w:lvlText w:val="o"/>
+      <w:lvlJc w:val="left"/>
+      <w:pPr>
+        <w:ind w:left="5760" w:hanging="360"/>
+      </w:pPr>
+      <w:rPr>
+        <w:rFonts w:ascii="Courier New" w:hAnsi="Courier New" w:cs="Courier New" w:hint="default"/>
+      </w:rPr>
+    </w:lvl>
+    <w:lvl w:ilvl="8" w:tplc="04090005" w:tentative="1">
+      <w:start w:val="1"/>
+      <w:numFmt w:val="bullet"/>
+      <w:lvlText w:val=""/>
+      <w:lvlJc w:val="left"/>
+      <w:pPr>
+        <w:ind w:left="6480" w:hanging="360"/>
+      </w:pPr>
+      <w:rPr>
+        <w:rFonts w:ascii="Wingdings" w:hAnsi="Wingdings" w:hint="default"/>
+      </w:rPr>
+    </w:lvl>
+  </w:abstractNum>
+  <w:num w:numId="1">
+    <w:abstractNumId w:val="1"/>
+  </w:num>
+  <w:num w:numId="2">
+    <w:abstractNumId w:val="0"/>
+  </w:num>
+  <w:num w:numId="3">
+    <w:abstractNumId w:val="3"/>
+  </w:num>
+  <w:num w:numId="4">
+    <w:abstractNumId w:val="2"/>
+  </w:num>
+</w:numbering>
 </file>
 
 <file path=word/styles.xml><?xml version="1.0" encoding="utf-8"?>
@@ -457,7 +1434,6 @@
   <w:style w:type="character" w:default="1" w:styleId="DefaultParagraphFont">
     <w:name w:val="Default Paragraph Font"/>
     <w:uiPriority w:val="1"/>
-    <w:semiHidden/>
     <w:unhideWhenUsed/>
   </w:style>
   <w:style w:type="table" w:default="1" w:styleId="TableNormal">

</xml_diff>